<commit_message>
kod 2. versiyon eklendi
işilil
</commit_message>
<xml_diff>
--- a/kod.docx
+++ b/kod.docx
@@ -4,7 +4,13 @@
   <w:body>
     <w:p>
       <w:r>
-        <w:t>kod</w:t>
+        <w:t>K</w:t>
+      </w:r>
+      <w:r>
+        <w:t>od</w:t>
+      </w:r>
+      <w:r>
+        <w:t xml:space="preserve"> 2. versiyon</w:t>
       </w:r>
     </w:p>
     <w:sectPr>

</xml_diff>